<commit_message>
adding updated resume and updating path for meta image
</commit_message>
<xml_diff>
--- a/client/public/MAL_Resume.docx
+++ b/client/public/MAL_Resume.docx
@@ -160,6 +160,38 @@
       <w:pPr>
         <w:spacing w:after="0"/>
         <w:rPr>
+          <w:rStyle w:val="vanity-namedomain"/>
+          <w:rFonts w:ascii="Times New Roman" w:hAnsi="Times New Roman" w:cs="Times New Roman"/>
+          <w:sz w:val="20"/>
+          <w:szCs w:val="20"/>
+          <w:bdr w:val="none" w:sz="0" w:space="0" w:color="auto" w:frame="1"/>
+          <w:shd w:val="clear" w:color="auto" w:fill="FFFFFF"/>
+        </w:rPr>
+      </w:pPr>
+      <w:r>
+        <w:rPr>
+          <w:rStyle w:val="vanity-namedomain"/>
+          <w:rFonts w:ascii="Times New Roman" w:hAnsi="Times New Roman" w:cs="Times New Roman"/>
+          <w:sz w:val="20"/>
+          <w:szCs w:val="20"/>
+          <w:bdr w:val="none" w:sz="0" w:space="0" w:color="auto" w:frame="1"/>
+          <w:shd w:val="clear" w:color="auto" w:fill="FFFFFF"/>
+        </w:rPr>
+        <w:t xml:space="preserve">Portfolio: </w:t>
+      </w:r>
+      <w:r>
+        <w:rPr>
+          <w:rFonts w:ascii="Times New Roman" w:hAnsi="Times New Roman" w:cs="Times New Roman"/>
+          <w:sz w:val="20"/>
+          <w:szCs w:val="20"/>
+        </w:rPr>
+        <w:t>https://mike-lang-1425.herokuapp.com/</w:t>
+      </w:r>
+    </w:p>
+    <w:p>
+      <w:pPr>
+        <w:spacing w:after="0"/>
+        <w:rPr>
           <w:rStyle w:val="vanity-namedisplay-name"/>
           <w:rFonts w:ascii="Times New Roman" w:hAnsi="Times New Roman" w:cs="Times New Roman"/>
           <w:sz w:val="20"/>
@@ -312,15 +344,182 @@
           <w:bdr w:val="none" w:sz="0" w:space="0" w:color="auto" w:frame="1"/>
           <w:shd w:val="clear" w:color="auto" w:fill="FFFFFF"/>
         </w:rPr>
-        <w:t>Projects</w:t>
+        <w:t>Summary</w:t>
       </w:r>
     </w:p>
     <w:p>
       <w:pPr>
+        <w:spacing w:line="240" w:lineRule="auto"/>
+        <w:rPr>
+          <w:rFonts w:ascii="Times New Roman" w:eastAsia="Times New Roman" w:hAnsi="Times New Roman" w:cs="Times New Roman"/>
+          <w:sz w:val="20"/>
+          <w:szCs w:val="20"/>
+        </w:rPr>
+      </w:pPr>
+      <w:r>
+        <w:rPr>
+          <w:rFonts w:ascii="Times New Roman" w:eastAsia="Times New Roman" w:hAnsi="Times New Roman" w:cs="Times New Roman"/>
+          <w:sz w:val="20"/>
+          <w:szCs w:val="20"/>
+        </w:rPr>
+        <w:t>Innovative and consistent</w:t>
+      </w:r>
+      <w:r>
+        <w:rPr>
+          <w:rFonts w:ascii="Times New Roman" w:eastAsia="Times New Roman" w:hAnsi="Times New Roman" w:cs="Times New Roman"/>
+          <w:sz w:val="20"/>
+          <w:szCs w:val="20"/>
+        </w:rPr>
+        <w:t xml:space="preserve"> professional with an ability to quickly </w:t>
+      </w:r>
+      <w:r>
+        <w:rPr>
+          <w:rFonts w:ascii="Times New Roman" w:eastAsia="Times New Roman" w:hAnsi="Times New Roman" w:cs="Times New Roman"/>
+          <w:sz w:val="20"/>
+          <w:szCs w:val="20"/>
+        </w:rPr>
+        <w:t xml:space="preserve">adapt and </w:t>
+      </w:r>
+      <w:r>
+        <w:rPr>
+          <w:rFonts w:ascii="Times New Roman" w:eastAsia="Times New Roman" w:hAnsi="Times New Roman" w:cs="Times New Roman"/>
+          <w:sz w:val="20"/>
+          <w:szCs w:val="20"/>
+        </w:rPr>
+        <w:t>learn new processes</w:t>
+      </w:r>
+      <w:r>
+        <w:rPr>
+          <w:rFonts w:ascii="Times New Roman" w:eastAsia="Times New Roman" w:hAnsi="Times New Roman" w:cs="Times New Roman"/>
+          <w:sz w:val="20"/>
+          <w:szCs w:val="20"/>
+        </w:rPr>
+        <w:t>.</w:t>
+      </w:r>
+      <w:r>
+        <w:rPr>
+          <w:rFonts w:ascii="Times New Roman" w:eastAsia="Times New Roman" w:hAnsi="Times New Roman" w:cs="Times New Roman"/>
+          <w:sz w:val="20"/>
+          <w:szCs w:val="20"/>
+        </w:rPr>
+        <w:t xml:space="preserve"> </w:t>
+      </w:r>
+      <w:r>
+        <w:rPr>
+          <w:rFonts w:ascii="Times New Roman" w:eastAsia="Times New Roman" w:hAnsi="Times New Roman" w:cs="Times New Roman"/>
+          <w:sz w:val="20"/>
+          <w:szCs w:val="20"/>
+        </w:rPr>
+        <w:t>Experienced in working with other teams in identifying and implementing solutions to allow for more efficient</w:t>
+      </w:r>
+      <w:r>
+        <w:rPr>
+          <w:rFonts w:ascii="Times New Roman" w:eastAsia="Times New Roman" w:hAnsi="Times New Roman" w:cs="Times New Roman"/>
+          <w:sz w:val="20"/>
+          <w:szCs w:val="20"/>
+        </w:rPr>
+        <w:t xml:space="preserve"> work</w:t>
+      </w:r>
+      <w:r>
+        <w:rPr>
+          <w:rFonts w:ascii="Times New Roman" w:eastAsia="Times New Roman" w:hAnsi="Times New Roman" w:cs="Times New Roman"/>
+          <w:sz w:val="20"/>
+          <w:szCs w:val="20"/>
+        </w:rPr>
+        <w:t xml:space="preserve">. </w:t>
+      </w:r>
+      <w:r>
+        <w:rPr>
+          <w:rFonts w:ascii="Times New Roman" w:eastAsia="Times New Roman" w:hAnsi="Times New Roman" w:cs="Times New Roman"/>
+          <w:sz w:val="20"/>
+          <w:szCs w:val="20"/>
+        </w:rPr>
+        <w:t xml:space="preserve">Implemented solutions also led to realized cost savings </w:t>
+      </w:r>
+      <w:r>
+        <w:rPr>
+          <w:rFonts w:ascii="Times New Roman" w:eastAsia="Times New Roman" w:hAnsi="Times New Roman" w:cs="Times New Roman"/>
+          <w:sz w:val="20"/>
+          <w:szCs w:val="20"/>
+        </w:rPr>
+        <w:t xml:space="preserve">and </w:t>
+      </w:r>
+      <w:proofErr w:type="spellStart"/>
+      <w:r>
+        <w:rPr>
+          <w:rFonts w:ascii="Times New Roman" w:eastAsia="Times New Roman" w:hAnsi="Times New Roman" w:cs="Times New Roman"/>
+          <w:sz w:val="20"/>
+          <w:szCs w:val="20"/>
+        </w:rPr>
+        <w:t>decreaed</w:t>
+      </w:r>
+      <w:proofErr w:type="spellEnd"/>
+      <w:r>
+        <w:rPr>
+          <w:rFonts w:ascii="Times New Roman" w:eastAsia="Times New Roman" w:hAnsi="Times New Roman" w:cs="Times New Roman"/>
+          <w:sz w:val="20"/>
+          <w:szCs w:val="20"/>
+        </w:rPr>
+        <w:t xml:space="preserve"> vendor dependency. </w:t>
+      </w:r>
+      <w:proofErr w:type="spellStart"/>
+      <w:r>
+        <w:rPr>
+          <w:rFonts w:ascii="Times New Roman" w:eastAsia="Times New Roman" w:hAnsi="Times New Roman" w:cs="Times New Roman"/>
+          <w:sz w:val="20"/>
+          <w:szCs w:val="20"/>
+        </w:rPr>
+        <w:t>Consitently</w:t>
+      </w:r>
+      <w:proofErr w:type="spellEnd"/>
+      <w:r>
+        <w:rPr>
+          <w:rFonts w:ascii="Times New Roman" w:eastAsia="Times New Roman" w:hAnsi="Times New Roman" w:cs="Times New Roman"/>
+          <w:sz w:val="20"/>
+          <w:szCs w:val="20"/>
+        </w:rPr>
+        <w:t xml:space="preserve"> </w:t>
+      </w:r>
+      <w:r>
+        <w:rPr>
+          <w:rFonts w:ascii="Times New Roman" w:eastAsia="Times New Roman" w:hAnsi="Times New Roman" w:cs="Times New Roman"/>
+          <w:sz w:val="20"/>
+          <w:szCs w:val="20"/>
+        </w:rPr>
+        <w:t xml:space="preserve">exceeded expectations on yearly employee reviews. </w:t>
+      </w:r>
+    </w:p>
+    <w:p>
+      <w:pPr>
+        <w:pBdr>
+          <w:top w:val="single" w:sz="4" w:space="0" w:color="auto"/>
+          <w:bottom w:val="single" w:sz="4" w:space="1" w:color="auto"/>
+        </w:pBdr>
+        <w:rPr>
+          <w:rFonts w:ascii="Times New Roman" w:hAnsi="Times New Roman" w:cs="Times New Roman"/>
+          <w:b/>
+          <w:bCs/>
+        </w:rPr>
+      </w:pPr>
+      <w:r>
+        <w:rPr>
+          <w:rStyle w:val="vanity-namedisplay-name"/>
+          <w:rFonts w:ascii="Times New Roman" w:hAnsi="Times New Roman" w:cs="Times New Roman"/>
+          <w:b/>
+          <w:bCs/>
+          <w:bdr w:val="none" w:sz="0" w:space="0" w:color="auto" w:frame="1"/>
+          <w:shd w:val="clear" w:color="auto" w:fill="FFFFFF"/>
+        </w:rPr>
+        <w:t>Projects</w:t>
+      </w:r>
+    </w:p>
+    <w:p>
+      <w:pPr>
         <w:spacing w:after="0" w:line="240" w:lineRule="auto"/>
         <w:rPr>
+          <w:rFonts w:ascii="Times New Roman" w:hAnsi="Times New Roman" w:cs="Times New Roman"/>
           <w:sz w:val="18"/>
-          <w:szCs w:val="20"/>
+          <w:szCs w:val="18"/>
         </w:rPr>
       </w:pPr>
       <w:r>
@@ -331,6 +530,249 @@
           <w:sz w:val="20"/>
           <w:szCs w:val="20"/>
         </w:rPr>
+        <w:t>Employee Management |</w:t>
+      </w:r>
+      <w:r>
+        <w:rPr>
+          <w:rFonts w:ascii="Times New Roman" w:eastAsia="Times New Roman" w:hAnsi="Times New Roman" w:cs="Times New Roman"/>
+          <w:i/>
+          <w:iCs/>
+          <w:sz w:val="16"/>
+          <w:szCs w:val="16"/>
+        </w:rPr>
+        <w:t xml:space="preserve"> </w:t>
+      </w:r>
+      <w:r>
+        <w:rPr>
+          <w:rFonts w:ascii="Times New Roman" w:hAnsi="Times New Roman" w:cs="Times New Roman"/>
+          <w:sz w:val="18"/>
+          <w:szCs w:val="18"/>
+        </w:rPr>
+        <w:t>https://github.com/Mikelang25/EMP-MGMT</w:t>
+      </w:r>
+      <w:r>
+        <w:rPr>
+          <w:rFonts w:ascii="Times New Roman" w:hAnsi="Times New Roman" w:cs="Times New Roman"/>
+          <w:sz w:val="18"/>
+          <w:szCs w:val="18"/>
+        </w:rPr>
+        <w:t xml:space="preserve"> </w:t>
+      </w:r>
+      <w:r>
+        <w:rPr>
+          <w:rFonts w:ascii="Times New Roman" w:hAnsi="Times New Roman" w:cs="Times New Roman"/>
+          <w:sz w:val="20"/>
+          <w:szCs w:val="20"/>
+        </w:rPr>
+        <w:t>|</w:t>
+      </w:r>
+      <w:r>
+        <w:rPr>
+          <w:rFonts w:ascii="Times New Roman" w:hAnsi="Times New Roman" w:cs="Times New Roman"/>
+          <w:sz w:val="18"/>
+          <w:szCs w:val="18"/>
+        </w:rPr>
+        <w:t xml:space="preserve"> </w:t>
+      </w:r>
+      <w:r>
+        <w:rPr>
+          <w:rFonts w:ascii="Times New Roman" w:hAnsi="Times New Roman" w:cs="Times New Roman"/>
+          <w:sz w:val="18"/>
+          <w:szCs w:val="18"/>
+        </w:rPr>
+        <w:t>https://serene-savannah-13108.herokuapp.com/#/</w:t>
+      </w:r>
+    </w:p>
+    <w:p>
+      <w:pPr>
+        <w:pStyle w:val="ListParagraph"/>
+        <w:numPr>
+          <w:ilvl w:val="0"/>
+          <w:numId w:val="12"/>
+        </w:numPr>
+        <w:spacing w:after="0" w:line="240" w:lineRule="auto"/>
+        <w:rPr>
+          <w:rFonts w:ascii="Times New Roman" w:hAnsi="Times New Roman" w:cs="Times New Roman"/>
+          <w:sz w:val="18"/>
+          <w:szCs w:val="18"/>
+        </w:rPr>
+      </w:pPr>
+      <w:r>
+        <w:rPr>
+          <w:rFonts w:ascii="Times New Roman" w:hAnsi="Times New Roman" w:cs="Times New Roman"/>
+          <w:sz w:val="18"/>
+          <w:szCs w:val="18"/>
+        </w:rPr>
+        <w:t xml:space="preserve">An app that allows a manager or owner to store employee information and create trackable issues for each employee. There is also </w:t>
+      </w:r>
+      <w:r>
+        <w:rPr>
+          <w:rFonts w:ascii="Times New Roman" w:hAnsi="Times New Roman" w:cs="Times New Roman"/>
+          <w:sz w:val="18"/>
+          <w:szCs w:val="18"/>
+        </w:rPr>
+        <w:t>an expense tracker that illustrat</w:t>
+      </w:r>
+      <w:r>
+        <w:rPr>
+          <w:rFonts w:ascii="Times New Roman" w:hAnsi="Times New Roman" w:cs="Times New Roman"/>
+          <w:sz w:val="18"/>
+          <w:szCs w:val="18"/>
+        </w:rPr>
+        <w:t xml:space="preserve">es graphically by month, the </w:t>
+      </w:r>
+      <w:proofErr w:type="gramStart"/>
+      <w:r>
+        <w:rPr>
+          <w:rFonts w:ascii="Times New Roman" w:hAnsi="Times New Roman" w:cs="Times New Roman"/>
+          <w:sz w:val="18"/>
+          <w:szCs w:val="18"/>
+        </w:rPr>
+        <w:t>debits</w:t>
+      </w:r>
+      <w:proofErr w:type="gramEnd"/>
+      <w:r>
+        <w:rPr>
+          <w:rFonts w:ascii="Times New Roman" w:hAnsi="Times New Roman" w:cs="Times New Roman"/>
+          <w:sz w:val="18"/>
+          <w:szCs w:val="18"/>
+        </w:rPr>
+        <w:t xml:space="preserve"> and credits. </w:t>
+      </w:r>
+    </w:p>
+    <w:p>
+      <w:pPr>
+        <w:pStyle w:val="ListParagraph"/>
+        <w:numPr>
+          <w:ilvl w:val="0"/>
+          <w:numId w:val="12"/>
+        </w:numPr>
+        <w:spacing w:after="0" w:line="240" w:lineRule="auto"/>
+        <w:rPr>
+          <w:rFonts w:ascii="Times New Roman" w:hAnsi="Times New Roman" w:cs="Times New Roman"/>
+          <w:sz w:val="18"/>
+          <w:szCs w:val="18"/>
+        </w:rPr>
+      </w:pPr>
+      <w:r>
+        <w:rPr>
+          <w:rFonts w:ascii="Times New Roman" w:hAnsi="Times New Roman" w:cs="Times New Roman"/>
+          <w:sz w:val="18"/>
+          <w:szCs w:val="18"/>
+        </w:rPr>
+        <w:t>Thi</w:t>
+      </w:r>
+      <w:r>
+        <w:rPr>
+          <w:rFonts w:ascii="Times New Roman" w:hAnsi="Times New Roman" w:cs="Times New Roman"/>
+          <w:sz w:val="18"/>
+          <w:szCs w:val="18"/>
+        </w:rPr>
+        <w:t xml:space="preserve">s was a solo </w:t>
+      </w:r>
+      <w:proofErr w:type="gramStart"/>
+      <w:r>
+        <w:rPr>
+          <w:rFonts w:ascii="Times New Roman" w:hAnsi="Times New Roman" w:cs="Times New Roman"/>
+          <w:sz w:val="18"/>
+          <w:szCs w:val="18"/>
+        </w:rPr>
+        <w:t>project</w:t>
+      </w:r>
+      <w:proofErr w:type="gramEnd"/>
+      <w:r>
+        <w:rPr>
+          <w:rFonts w:ascii="Times New Roman" w:hAnsi="Times New Roman" w:cs="Times New Roman"/>
+          <w:sz w:val="18"/>
+          <w:szCs w:val="18"/>
+        </w:rPr>
+        <w:t xml:space="preserve"> so I was responsible for all planning, development, and implementation </w:t>
+      </w:r>
+    </w:p>
+    <w:p>
+      <w:pPr>
+        <w:pStyle w:val="ListParagraph"/>
+        <w:numPr>
+          <w:ilvl w:val="0"/>
+          <w:numId w:val="12"/>
+        </w:numPr>
+        <w:spacing w:after="0" w:line="240" w:lineRule="auto"/>
+        <w:rPr>
+          <w:rFonts w:ascii="Times New Roman" w:hAnsi="Times New Roman" w:cs="Times New Roman"/>
+          <w:sz w:val="18"/>
+          <w:szCs w:val="18"/>
+        </w:rPr>
+      </w:pPr>
+      <w:r>
+        <w:rPr>
+          <w:rFonts w:ascii="Times New Roman" w:hAnsi="Times New Roman" w:cs="Times New Roman"/>
+          <w:sz w:val="18"/>
+          <w:szCs w:val="18"/>
+        </w:rPr>
+        <w:t xml:space="preserve">Technologies used: </w:t>
+      </w:r>
+      <w:r>
+        <w:rPr>
+          <w:rFonts w:ascii="Times New Roman" w:hAnsi="Times New Roman" w:cs="Times New Roman"/>
+          <w:sz w:val="18"/>
+          <w:szCs w:val="18"/>
+        </w:rPr>
+        <w:t xml:space="preserve">React, Bootstrap, AWS S3, </w:t>
+      </w:r>
+      <w:proofErr w:type="spellStart"/>
+      <w:r>
+        <w:rPr>
+          <w:rFonts w:ascii="Times New Roman" w:hAnsi="Times New Roman" w:cs="Times New Roman"/>
+          <w:sz w:val="18"/>
+          <w:szCs w:val="18"/>
+        </w:rPr>
+        <w:t>Nodemailer</w:t>
+      </w:r>
+      <w:proofErr w:type="spellEnd"/>
+      <w:r>
+        <w:rPr>
+          <w:rFonts w:ascii="Times New Roman" w:hAnsi="Times New Roman" w:cs="Times New Roman"/>
+          <w:sz w:val="18"/>
+          <w:szCs w:val="18"/>
+        </w:rPr>
+        <w:t>, Victory, S</w:t>
+      </w:r>
+      <w:r>
+        <w:rPr>
+          <w:rFonts w:ascii="Times New Roman" w:hAnsi="Times New Roman" w:cs="Times New Roman"/>
+          <w:sz w:val="18"/>
+          <w:szCs w:val="18"/>
+        </w:rPr>
+        <w:t xml:space="preserve">QL/Sequelize </w:t>
+      </w:r>
+    </w:p>
+    <w:p>
+      <w:pPr>
+        <w:spacing w:after="0" w:line="240" w:lineRule="auto"/>
+        <w:rPr>
+          <w:rFonts w:ascii="Times New Roman" w:eastAsia="Times New Roman" w:hAnsi="Times New Roman" w:cs="Times New Roman"/>
+          <w:sz w:val="16"/>
+          <w:szCs w:val="16"/>
+        </w:rPr>
+      </w:pPr>
+    </w:p>
+    <w:p>
+      <w:pPr>
+        <w:spacing w:after="0" w:line="240" w:lineRule="auto"/>
+        <w:rPr>
+          <w:rFonts w:ascii="Times New Roman" w:hAnsi="Times New Roman" w:cs="Times New Roman"/>
+          <w:sz w:val="18"/>
+          <w:szCs w:val="20"/>
+        </w:rPr>
+      </w:pPr>
+      <w:r>
+        <w:rPr>
+          <w:rFonts w:ascii="Times New Roman" w:eastAsia="Times New Roman" w:hAnsi="Times New Roman" w:cs="Times New Roman"/>
+          <w:i/>
+          <w:iCs/>
+          <w:sz w:val="20"/>
+          <w:szCs w:val="20"/>
+        </w:rPr>
         <w:t>My Calendar</w:t>
       </w:r>
       <w:r>
@@ -343,12 +785,14 @@
       </w:r>
       <w:r>
         <w:rPr>
+          <w:rFonts w:ascii="Times New Roman" w:hAnsi="Times New Roman" w:cs="Times New Roman"/>
           <w:sz w:val="20"/>
         </w:rPr>
         <w:t>https://github.com/Mikelang25/userCalendar</w:t>
       </w:r>
       <w:r>
         <w:rPr>
+          <w:rFonts w:ascii="Times New Roman" w:hAnsi="Times New Roman" w:cs="Times New Roman"/>
           <w:sz w:val="18"/>
           <w:szCs w:val="20"/>
         </w:rPr>
@@ -356,6 +800,7 @@
       </w:r>
       <w:r>
         <w:rPr>
+          <w:rFonts w:ascii="Times New Roman" w:hAnsi="Times New Roman" w:cs="Times New Roman"/>
           <w:sz w:val="20"/>
         </w:rPr>
         <w:t>https://shrouded-hollows-79683.herokuapp.com/</w:t>
@@ -379,6 +824,7 @@
       </w:pPr>
       <w:r>
         <w:rPr>
+          <w:rFonts w:ascii="Times New Roman" w:hAnsi="Times New Roman" w:cs="Times New Roman"/>
           <w:sz w:val="18"/>
           <w:szCs w:val="18"/>
         </w:rPr>
@@ -387,6 +833,7 @@
       <w:proofErr w:type="spellStart"/>
       <w:r>
         <w:rPr>
+          <w:rFonts w:ascii="Times New Roman" w:hAnsi="Times New Roman" w:cs="Times New Roman"/>
           <w:sz w:val="18"/>
           <w:szCs w:val="18"/>
         </w:rPr>
@@ -395,6 +842,7 @@
       <w:proofErr w:type="spellEnd"/>
       <w:r>
         <w:rPr>
+          <w:rFonts w:ascii="Times New Roman" w:hAnsi="Times New Roman" w:cs="Times New Roman"/>
           <w:sz w:val="18"/>
           <w:szCs w:val="18"/>
         </w:rPr>
@@ -468,27 +916,7 @@
           <w:sz w:val="20"/>
           <w:szCs w:val="20"/>
         </w:rPr>
-        <w:t xml:space="preserve">Technologies </w:t>
-      </w:r>
-      <w:proofErr w:type="spellStart"/>
-      <w:r>
-        <w:rPr>
-          <w:rFonts w:ascii="Times New Roman" w:eastAsia="Times New Roman" w:hAnsi="Times New Roman" w:cs="Times New Roman"/>
-          <w:iCs/>
-          <w:sz w:val="20"/>
-          <w:szCs w:val="20"/>
-        </w:rPr>
-        <w:t>userd</w:t>
-      </w:r>
-      <w:proofErr w:type="spellEnd"/>
-      <w:r>
-        <w:rPr>
-          <w:rFonts w:ascii="Times New Roman" w:eastAsia="Times New Roman" w:hAnsi="Times New Roman" w:cs="Times New Roman"/>
-          <w:iCs/>
-          <w:sz w:val="20"/>
-          <w:szCs w:val="20"/>
-        </w:rPr>
-        <w:t xml:space="preserve">: Bootstrap, MySQL, Express.js, Node.js, Sequelize, </w:t>
+        <w:t xml:space="preserve">Technologies used: Bootstrap, MySQL, Express.js, Node.js, Sequelize, </w:t>
       </w:r>
       <w:proofErr w:type="spellStart"/>
       <w:r>
@@ -507,6 +935,7 @@
         <w:spacing w:after="0" w:line="240" w:lineRule="auto"/>
         <w:contextualSpacing/>
         <w:rPr>
+          <w:rFonts w:ascii="Times New Roman" w:hAnsi="Times New Roman" w:cs="Times New Roman"/>
           <w:sz w:val="18"/>
           <w:szCs w:val="18"/>
         </w:rPr>
@@ -549,6 +978,7 @@
       </w:r>
       <w:r>
         <w:rPr>
+          <w:rFonts w:ascii="Times New Roman" w:hAnsi="Times New Roman" w:cs="Times New Roman"/>
           <w:sz w:val="20"/>
           <w:szCs w:val="20"/>
         </w:rPr>
@@ -556,6 +986,7 @@
       </w:r>
       <w:r>
         <w:rPr>
+          <w:rFonts w:ascii="Times New Roman" w:hAnsi="Times New Roman" w:cs="Times New Roman"/>
           <w:sz w:val="20"/>
           <w:szCs w:val="20"/>
         </w:rPr>
@@ -732,13 +1163,13 @@
         <w:tblLook w:val="04A0" w:firstRow="1" w:lastRow="0" w:firstColumn="1" w:lastColumn="0" w:noHBand="0" w:noVBand="1"/>
       </w:tblPr>
       <w:tblGrid>
-        <w:gridCol w:w="4675"/>
-        <w:gridCol w:w="4675"/>
+        <w:gridCol w:w="7200"/>
+        <w:gridCol w:w="2150"/>
       </w:tblGrid>
       <w:tr>
         <w:tc>
           <w:tcPr>
-            <w:tcW w:w="4675" w:type="dxa"/>
+            <w:tcW w:w="7200" w:type="dxa"/>
           </w:tcPr>
           <w:p>
             <w:pPr>
@@ -746,6 +1177,14 @@
                 <w:rFonts w:ascii="Times New Roman" w:hAnsi="Times New Roman" w:cs="Times New Roman"/>
               </w:rPr>
             </w:pPr>
+            <w:r>
+              <w:rPr>
+                <w:rFonts w:ascii="Times New Roman" w:hAnsi="Times New Roman" w:cs="Times New Roman"/>
+                <w:i/>
+                <w:iCs/>
+              </w:rPr>
+              <w:t xml:space="preserve">Systems Analyst / </w:t>
+            </w:r>
             <w:r>
               <w:rPr>
                 <w:rFonts w:ascii="Times New Roman" w:hAnsi="Times New Roman" w:cs="Times New Roman"/>
@@ -776,11 +1215,11 @@
         </w:tc>
         <w:tc>
           <w:tcPr>
-            <w:tcW w:w="4675" w:type="dxa"/>
+            <w:tcW w:w="2150" w:type="dxa"/>
           </w:tcPr>
           <w:p>
             <w:pPr>
-              <w:jc w:val="right"/>
+              <w:jc w:val="center"/>
               <w:rPr>
                 <w:rFonts w:ascii="Times New Roman" w:hAnsi="Times New Roman" w:cs="Times New Roman"/>
                 <w:b/>
@@ -797,257 +1236,8 @@
                 <w:sz w:val="20"/>
                 <w:szCs w:val="20"/>
               </w:rPr>
-              <w:t>Feb 2017 - Present</w:t>
+              <w:t xml:space="preserve">    </w:t>
             </w:r>
-          </w:p>
-        </w:tc>
-      </w:tr>
-    </w:tbl>
-    <w:p>
-      <w:pPr>
-        <w:pStyle w:val="ListParagraph"/>
-        <w:numPr>
-          <w:ilvl w:val="0"/>
-          <w:numId w:val="2"/>
-        </w:numPr>
-        <w:spacing w:line="240" w:lineRule="auto"/>
-        <w:rPr>
-          <w:rFonts w:ascii="Times New Roman" w:hAnsi="Times New Roman" w:cs="Times New Roman"/>
-          <w:sz w:val="20"/>
-          <w:szCs w:val="20"/>
-        </w:rPr>
-      </w:pPr>
-      <w:r>
-        <w:rPr>
-          <w:rFonts w:ascii="Times New Roman" w:hAnsi="Times New Roman" w:cs="Times New Roman"/>
-          <w:sz w:val="20"/>
-          <w:szCs w:val="20"/>
-        </w:rPr>
-        <w:t>Designed, built, and maintained Microsoft Access databases for normalization of custodian bank data, dividend reconciliation, client 8949 creation, auditing of system pricing work, and general operation</w:t>
-      </w:r>
-      <w:r>
-        <w:rPr>
-          <w:rFonts w:ascii="Times New Roman" w:hAnsi="Times New Roman" w:cs="Times New Roman"/>
-          <w:sz w:val="20"/>
-          <w:szCs w:val="20"/>
-        </w:rPr>
-        <w:t>al</w:t>
-      </w:r>
-      <w:r>
-        <w:rPr>
-          <w:rFonts w:ascii="Times New Roman" w:hAnsi="Times New Roman" w:cs="Times New Roman"/>
-          <w:sz w:val="20"/>
-          <w:szCs w:val="20"/>
-        </w:rPr>
-        <w:t xml:space="preserve"> support</w:t>
-      </w:r>
-      <w:r>
-        <w:rPr>
-          <w:rFonts w:ascii="Times New Roman" w:hAnsi="Times New Roman" w:cs="Times New Roman"/>
-          <w:sz w:val="20"/>
-          <w:szCs w:val="20"/>
-        </w:rPr>
-        <w:tab/>
-      </w:r>
-      <w:r>
-        <w:rPr>
-          <w:rFonts w:ascii="Times New Roman" w:hAnsi="Times New Roman" w:cs="Times New Roman"/>
-          <w:sz w:val="20"/>
-          <w:szCs w:val="20"/>
-        </w:rPr>
-        <w:t xml:space="preserve"> </w:t>
-      </w:r>
-    </w:p>
-    <w:p>
-      <w:pPr>
-        <w:pStyle w:val="ListParagraph"/>
-        <w:numPr>
-          <w:ilvl w:val="0"/>
-          <w:numId w:val="2"/>
-        </w:numPr>
-        <w:spacing w:line="240" w:lineRule="auto"/>
-        <w:rPr>
-          <w:rFonts w:ascii="Times New Roman" w:hAnsi="Times New Roman" w:cs="Times New Roman"/>
-          <w:sz w:val="20"/>
-          <w:szCs w:val="20"/>
-        </w:rPr>
-      </w:pPr>
-      <w:r>
-        <w:rPr>
-          <w:rFonts w:ascii="Times New Roman" w:hAnsi="Times New Roman" w:cs="Times New Roman"/>
-          <w:sz w:val="20"/>
-          <w:szCs w:val="20"/>
-        </w:rPr>
-        <w:t>Designed, built, and maintained a database used to automate system trade processing</w:t>
-      </w:r>
-    </w:p>
-    <w:p>
-      <w:pPr>
-        <w:pStyle w:val="ListParagraph"/>
-        <w:numPr>
-          <w:ilvl w:val="0"/>
-          <w:numId w:val="2"/>
-        </w:numPr>
-        <w:spacing w:line="240" w:lineRule="auto"/>
-        <w:rPr>
-          <w:rFonts w:ascii="Times New Roman" w:hAnsi="Times New Roman" w:cs="Times New Roman"/>
-          <w:sz w:val="20"/>
-          <w:szCs w:val="20"/>
-        </w:rPr>
-      </w:pPr>
-      <w:r>
-        <w:rPr>
-          <w:rFonts w:ascii="Times New Roman" w:hAnsi="Times New Roman" w:cs="Times New Roman"/>
-          <w:sz w:val="20"/>
-          <w:szCs w:val="20"/>
-        </w:rPr>
-        <w:t>Created web scraping programs to aggregate daily bank positions and transactions for various financial institutions leading to decreased vendor dependency, increased data quality, and moderate cost savings</w:t>
-      </w:r>
-    </w:p>
-    <w:p>
-      <w:pPr>
-        <w:pStyle w:val="ListParagraph"/>
-        <w:numPr>
-          <w:ilvl w:val="0"/>
-          <w:numId w:val="2"/>
-        </w:numPr>
-        <w:spacing w:line="240" w:lineRule="auto"/>
-        <w:rPr>
-          <w:rFonts w:ascii="Times New Roman" w:hAnsi="Times New Roman" w:cs="Times New Roman"/>
-          <w:sz w:val="20"/>
-          <w:szCs w:val="20"/>
-        </w:rPr>
-      </w:pPr>
-      <w:r>
-        <w:rPr>
-          <w:rFonts w:ascii="Times New Roman" w:hAnsi="Times New Roman" w:cs="Times New Roman"/>
-          <w:sz w:val="20"/>
-          <w:szCs w:val="20"/>
-        </w:rPr>
-        <w:t>Automated</w:t>
-      </w:r>
-      <w:r>
-        <w:rPr>
-          <w:rFonts w:ascii="Times New Roman" w:hAnsi="Times New Roman" w:cs="Times New Roman"/>
-          <w:sz w:val="20"/>
-          <w:szCs w:val="20"/>
-        </w:rPr>
-        <w:t xml:space="preserve"> </w:t>
-      </w:r>
-      <w:r>
-        <w:rPr>
-          <w:rFonts w:ascii="Times New Roman" w:hAnsi="Times New Roman" w:cs="Times New Roman"/>
-          <w:sz w:val="20"/>
-          <w:szCs w:val="20"/>
-        </w:rPr>
-        <w:t>daily data</w:t>
-      </w:r>
-      <w:r>
-        <w:rPr>
-          <w:rFonts w:ascii="Times New Roman" w:hAnsi="Times New Roman" w:cs="Times New Roman"/>
-          <w:sz w:val="20"/>
-          <w:szCs w:val="20"/>
-        </w:rPr>
-        <w:t xml:space="preserve"> custodian bank file downloads</w:t>
-      </w:r>
-      <w:r>
-        <w:rPr>
-          <w:rFonts w:ascii="Times New Roman" w:hAnsi="Times New Roman" w:cs="Times New Roman"/>
-          <w:sz w:val="20"/>
-          <w:szCs w:val="20"/>
-        </w:rPr>
-        <w:t xml:space="preserve"> </w:t>
-      </w:r>
-      <w:r>
-        <w:rPr>
-          <w:rFonts w:ascii="Times New Roman" w:hAnsi="Times New Roman" w:cs="Times New Roman"/>
-          <w:sz w:val="20"/>
-          <w:szCs w:val="20"/>
-        </w:rPr>
-        <w:t>using</w:t>
-      </w:r>
-      <w:r>
-        <w:rPr>
-          <w:rFonts w:ascii="Times New Roman" w:hAnsi="Times New Roman" w:cs="Times New Roman"/>
-          <w:sz w:val="20"/>
-          <w:szCs w:val="20"/>
-        </w:rPr>
-        <w:t xml:space="preserve"> </w:t>
-      </w:r>
-      <w:r>
-        <w:rPr>
-          <w:rFonts w:ascii="Times New Roman" w:hAnsi="Times New Roman" w:cs="Times New Roman"/>
-          <w:sz w:val="20"/>
-          <w:szCs w:val="20"/>
-        </w:rPr>
-        <w:t xml:space="preserve">Microsoft Access, PowerShell, and Ipswich scripting which lead to more timely downloads while making the process less prone to human error </w:t>
-      </w:r>
-    </w:p>
-    <w:tbl>
-      <w:tblPr>
-        <w:tblStyle w:val="TableGrid"/>
-        <w:tblW w:w="0" w:type="auto"/>
-        <w:tblBorders>
-          <w:top w:val="none" w:sz="0" w:space="0" w:color="auto"/>
-          <w:left w:val="none" w:sz="0" w:space="0" w:color="auto"/>
-          <w:bottom w:val="none" w:sz="0" w:space="0" w:color="auto"/>
-          <w:right w:val="none" w:sz="0" w:space="0" w:color="auto"/>
-          <w:insideH w:val="none" w:sz="0" w:space="0" w:color="auto"/>
-          <w:insideV w:val="none" w:sz="0" w:space="0" w:color="auto"/>
-        </w:tblBorders>
-        <w:tblLook w:val="04A0" w:firstRow="1" w:lastRow="0" w:firstColumn="1" w:lastColumn="0" w:noHBand="0" w:noVBand="1"/>
-      </w:tblPr>
-      <w:tblGrid>
-        <w:gridCol w:w="4675"/>
-        <w:gridCol w:w="4675"/>
-      </w:tblGrid>
-      <w:tr>
-        <w:trPr>
-          <w:trHeight w:val="332"/>
-        </w:trPr>
-        <w:tc>
-          <w:tcPr>
-            <w:tcW w:w="4675" w:type="dxa"/>
-          </w:tcPr>
-          <w:p>
-            <w:pPr>
-              <w:rPr>
-                <w:rFonts w:ascii="Times New Roman" w:hAnsi="Times New Roman" w:cs="Times New Roman"/>
-                <w:sz w:val="20"/>
-                <w:szCs w:val="20"/>
-              </w:rPr>
-            </w:pPr>
-            <w:r>
-              <w:rPr>
-                <w:rFonts w:ascii="Times New Roman" w:hAnsi="Times New Roman" w:cs="Times New Roman"/>
-                <w:i/>
-                <w:iCs/>
-              </w:rPr>
-              <w:t>Procurement Analyst</w:t>
-            </w:r>
-            <w:r>
-              <w:rPr>
-                <w:rFonts w:ascii="Times New Roman" w:hAnsi="Times New Roman" w:cs="Times New Roman"/>
-              </w:rPr>
-              <w:t xml:space="preserve"> – USI Insurance </w:t>
-            </w:r>
-          </w:p>
-        </w:tc>
-        <w:tc>
-          <w:tcPr>
-            <w:tcW w:w="4675" w:type="dxa"/>
-          </w:tcPr>
-          <w:p>
-            <w:pPr>
-              <w:jc w:val="right"/>
-              <w:rPr>
-                <w:rFonts w:ascii="Times New Roman" w:hAnsi="Times New Roman" w:cs="Times New Roman"/>
-                <w:b/>
-                <w:bCs/>
-                <w:sz w:val="20"/>
-                <w:szCs w:val="20"/>
-              </w:rPr>
-            </w:pPr>
             <w:r>
               <w:rPr>
                 <w:rFonts w:ascii="Times New Roman" w:hAnsi="Times New Roman" w:cs="Times New Roman"/>
@@ -1056,7 +1246,7 @@
                 <w:sz w:val="20"/>
                 <w:szCs w:val="20"/>
               </w:rPr>
-              <w:t>Aug 2015 – Jan 2017</w:t>
+              <w:t>Feb 2017 - Present</w:t>
             </w:r>
           </w:p>
         </w:tc>
@@ -1067,158 +1257,100 @@
         <w:pStyle w:val="ListParagraph"/>
         <w:numPr>
           <w:ilvl w:val="0"/>
-          <w:numId w:val="5"/>
+          <w:numId w:val="2"/>
         </w:numPr>
-        <w:spacing w:after="0" w:line="240" w:lineRule="auto"/>
-        <w:rPr>
-          <w:rFonts w:ascii="Times New Roman" w:hAnsi="Times New Roman" w:cs="Times New Roman"/>
-          <w:b/>
-          <w:bCs/>
-          <w:sz w:val="20"/>
-          <w:szCs w:val="20"/>
-        </w:rPr>
-      </w:pPr>
-      <w:r>
-        <w:rPr>
-          <w:rFonts w:ascii="Times New Roman" w:eastAsia="Times New Roman" w:hAnsi="Times New Roman" w:cs="Times New Roman"/>
-          <w:sz w:val="20"/>
-          <w:szCs w:val="20"/>
-        </w:rPr>
-        <w:t>Created a database for printer usage across the company generating valuable insight and</w:t>
-      </w:r>
-      <w:r>
-        <w:rPr>
-          <w:rFonts w:ascii="Times New Roman" w:eastAsia="Times New Roman" w:hAnsi="Times New Roman" w:cs="Times New Roman"/>
-          <w:sz w:val="20"/>
-          <w:szCs w:val="20"/>
-        </w:rPr>
-        <w:t xml:space="preserve"> trends</w:t>
+        <w:spacing w:line="240" w:lineRule="auto"/>
+        <w:rPr>
+          <w:rFonts w:ascii="Times New Roman" w:hAnsi="Times New Roman" w:cs="Times New Roman"/>
+          <w:sz w:val="20"/>
+          <w:szCs w:val="20"/>
+        </w:rPr>
+      </w:pPr>
+      <w:r>
+        <w:rPr>
+          <w:rFonts w:ascii="Times New Roman" w:hAnsi="Times New Roman" w:cs="Times New Roman"/>
+          <w:sz w:val="20"/>
+          <w:szCs w:val="20"/>
+        </w:rPr>
+        <w:t>Designed, built, and maintained Microsoft Access databases for normalization of custodian bank data, dividend reconciliation, client 8949 creation, auditing of system pricing work, and general operation</w:t>
+      </w:r>
+      <w:r>
+        <w:rPr>
+          <w:rFonts w:ascii="Times New Roman" w:hAnsi="Times New Roman" w:cs="Times New Roman"/>
+          <w:sz w:val="20"/>
+          <w:szCs w:val="20"/>
+        </w:rPr>
+        <w:t>al</w:t>
+      </w:r>
+      <w:r>
+        <w:rPr>
+          <w:rFonts w:ascii="Times New Roman" w:hAnsi="Times New Roman" w:cs="Times New Roman"/>
+          <w:sz w:val="20"/>
+          <w:szCs w:val="20"/>
+        </w:rPr>
+        <w:t xml:space="preserve"> support</w:t>
+      </w:r>
+      <w:r>
+        <w:rPr>
+          <w:rFonts w:ascii="Times New Roman" w:hAnsi="Times New Roman" w:cs="Times New Roman"/>
+          <w:sz w:val="20"/>
+          <w:szCs w:val="20"/>
+        </w:rPr>
+        <w:tab/>
+      </w:r>
+      <w:r>
+        <w:rPr>
+          <w:rFonts w:ascii="Times New Roman" w:hAnsi="Times New Roman" w:cs="Times New Roman"/>
+          <w:sz w:val="20"/>
+          <w:szCs w:val="20"/>
+        </w:rPr>
+        <w:t xml:space="preserve"> </w:t>
       </w:r>
     </w:p>
     <w:p>
       <w:pPr>
+        <w:pStyle w:val="ListParagraph"/>
         <w:numPr>
           <w:ilvl w:val="0"/>
-          <w:numId w:val="5"/>
+          <w:numId w:val="2"/>
         </w:numPr>
-        <w:spacing w:after="0" w:line="240" w:lineRule="auto"/>
-        <w:rPr>
-          <w:rFonts w:ascii="Times New Roman" w:eastAsia="Times New Roman" w:hAnsi="Times New Roman" w:cs="Times New Roman"/>
-          <w:sz w:val="20"/>
-          <w:szCs w:val="20"/>
-        </w:rPr>
-      </w:pPr>
-      <w:r>
-        <w:rPr>
-          <w:rFonts w:ascii="Times New Roman" w:eastAsia="Times New Roman" w:hAnsi="Times New Roman" w:cs="Times New Roman"/>
-          <w:sz w:val="20"/>
-          <w:szCs w:val="20"/>
-        </w:rPr>
-        <w:t>Administrator of the American Express Card Program and was responsible for distributing cards, training employees, and performing a monthly audit to remain compliant with standards set</w:t>
+        <w:spacing w:line="240" w:lineRule="auto"/>
+        <w:rPr>
+          <w:rFonts w:ascii="Times New Roman" w:hAnsi="Times New Roman" w:cs="Times New Roman"/>
+          <w:sz w:val="20"/>
+          <w:szCs w:val="20"/>
+        </w:rPr>
+      </w:pPr>
+      <w:r>
+        <w:rPr>
+          <w:rFonts w:ascii="Times New Roman" w:hAnsi="Times New Roman" w:cs="Times New Roman"/>
+          <w:sz w:val="20"/>
+          <w:szCs w:val="20"/>
+        </w:rPr>
+        <w:t>Designed, built, and maintained a database used to automate system trade processing</w:t>
       </w:r>
     </w:p>
-    <w:tbl>
-      <w:tblPr>
-        <w:tblStyle w:val="TableGrid"/>
-        <w:tblW w:w="0" w:type="auto"/>
-        <w:tblBorders>
-          <w:top w:val="none" w:sz="0" w:space="0" w:color="auto"/>
-          <w:left w:val="none" w:sz="0" w:space="0" w:color="auto"/>
-          <w:bottom w:val="none" w:sz="0" w:space="0" w:color="auto"/>
-          <w:right w:val="none" w:sz="0" w:space="0" w:color="auto"/>
-          <w:insideH w:val="none" w:sz="0" w:space="0" w:color="auto"/>
-          <w:insideV w:val="none" w:sz="0" w:space="0" w:color="auto"/>
-        </w:tblBorders>
-        <w:tblLook w:val="04A0" w:firstRow="1" w:lastRow="0" w:firstColumn="1" w:lastColumn="0" w:noHBand="0" w:noVBand="1"/>
-      </w:tblPr>
-      <w:tblGrid>
-        <w:gridCol w:w="4675"/>
-        <w:gridCol w:w="4675"/>
-      </w:tblGrid>
-      <w:tr>
-        <w:tc>
-          <w:tcPr>
-            <w:tcW w:w="4675" w:type="dxa"/>
-          </w:tcPr>
-          <w:p>
-            <w:pPr>
-              <w:spacing w:before="240"/>
-              <w:rPr>
-                <w:rFonts w:ascii="Times New Roman" w:eastAsia="Times New Roman" w:hAnsi="Times New Roman" w:cs="Times New Roman"/>
-                <w:sz w:val="20"/>
-                <w:szCs w:val="20"/>
-              </w:rPr>
-            </w:pPr>
-            <w:r>
-              <w:rPr>
-                <w:rFonts w:ascii="Times New Roman" w:eastAsia="Times New Roman" w:hAnsi="Times New Roman" w:cs="Times New Roman"/>
-                <w:i/>
-                <w:iCs/>
-                <w:sz w:val="20"/>
-                <w:szCs w:val="20"/>
-              </w:rPr>
-              <w:t>Claims Representative</w:t>
-            </w:r>
-            <w:r>
-              <w:rPr>
-                <w:rFonts w:ascii="Times New Roman" w:eastAsia="Times New Roman" w:hAnsi="Times New Roman" w:cs="Times New Roman"/>
-                <w:sz w:val="20"/>
-                <w:szCs w:val="20"/>
-              </w:rPr>
-              <w:t xml:space="preserve"> – Allstate Insurance </w:t>
-            </w:r>
-          </w:p>
-        </w:tc>
-        <w:tc>
-          <w:tcPr>
-            <w:tcW w:w="4675" w:type="dxa"/>
-          </w:tcPr>
-          <w:p>
-            <w:pPr>
-              <w:spacing w:before="240"/>
-              <w:jc w:val="right"/>
-              <w:rPr>
-                <w:rFonts w:ascii="Times New Roman" w:eastAsia="Times New Roman" w:hAnsi="Times New Roman" w:cs="Times New Roman"/>
-                <w:b/>
-                <w:bCs/>
-                <w:sz w:val="20"/>
-                <w:szCs w:val="20"/>
-              </w:rPr>
-            </w:pPr>
-            <w:r>
-              <w:rPr>
-                <w:rFonts w:ascii="Times New Roman" w:eastAsia="Times New Roman" w:hAnsi="Times New Roman" w:cs="Times New Roman"/>
-                <w:b/>
-                <w:bCs/>
-                <w:sz w:val="20"/>
-                <w:szCs w:val="20"/>
-              </w:rPr>
-              <w:t xml:space="preserve">Jul 2014 – Aug 2015 </w:t>
-            </w:r>
-          </w:p>
-        </w:tc>
-      </w:tr>
-    </w:tbl>
     <w:p>
       <w:pPr>
+        <w:pStyle w:val="ListParagraph"/>
         <w:numPr>
           <w:ilvl w:val="0"/>
-          <w:numId w:val="7"/>
+          <w:numId w:val="2"/>
         </w:numPr>
-        <w:spacing w:after="0" w:line="240" w:lineRule="auto"/>
-        <w:rPr>
-          <w:rFonts w:ascii="Times New Roman" w:eastAsia="Times New Roman" w:hAnsi="Times New Roman" w:cs="Times New Roman"/>
-          <w:sz w:val="20"/>
-          <w:szCs w:val="20"/>
-        </w:rPr>
-      </w:pPr>
-      <w:r>
-        <w:rPr>
-          <w:rFonts w:ascii="Times New Roman" w:eastAsia="Times New Roman" w:hAnsi="Times New Roman" w:cs="Times New Roman"/>
-          <w:sz w:val="20"/>
-          <w:szCs w:val="20"/>
-        </w:rPr>
-        <w:t xml:space="preserve">Duties included: interviewing relevant parties, analyzing damage and accident scene to determine liability </w:t>
+        <w:spacing w:line="240" w:lineRule="auto"/>
+        <w:rPr>
+          <w:rFonts w:ascii="Times New Roman" w:hAnsi="Times New Roman" w:cs="Times New Roman"/>
+          <w:sz w:val="20"/>
+          <w:szCs w:val="20"/>
+        </w:rPr>
+      </w:pPr>
+      <w:r>
+        <w:rPr>
+          <w:rFonts w:ascii="Times New Roman" w:hAnsi="Times New Roman" w:cs="Times New Roman"/>
+          <w:sz w:val="20"/>
+          <w:szCs w:val="20"/>
+        </w:rPr>
+        <w:t>Created web scraping programs to aggregate daily bank positions and transactions for various financial institutions leading to decreased vendor dependency, increased data quality, and moderate cost savings</w:t>
       </w:r>
     </w:p>
     <w:p>
@@ -1260,6 +1392,16 @@
           <w:sz w:val="20"/>
           <w:szCs w:val="20"/>
         </w:rPr>
+        <w:t xml:space="preserve">Certification - </w:t>
+      </w:r>
+      <w:r>
+        <w:rPr>
+          <w:rFonts w:ascii="Times New Roman" w:hAnsi="Times New Roman" w:cs="Times New Roman"/>
+          <w:i/>
+          <w:iCs/>
+          <w:sz w:val="20"/>
+          <w:szCs w:val="20"/>
+        </w:rPr>
         <w:t>Full Stack Web Development Course</w:t>
       </w:r>
       <w:r>
@@ -1286,24 +1428,7 @@
           <w:sz w:val="20"/>
           <w:szCs w:val="20"/>
         </w:rPr>
-        <w:tab/>
-      </w:r>
-      <w:r>
-        <w:rPr>
-          <w:rFonts w:ascii="Times New Roman" w:hAnsi="Times New Roman" w:cs="Times New Roman"/>
-          <w:sz w:val="20"/>
-          <w:szCs w:val="20"/>
-        </w:rPr>
-        <w:t xml:space="preserve">   </w:t>
-      </w:r>
-      <w:r>
-        <w:rPr>
-          <w:rFonts w:ascii="Times New Roman" w:hAnsi="Times New Roman" w:cs="Times New Roman"/>
-          <w:sz w:val="20"/>
-          <w:szCs w:val="20"/>
-        </w:rPr>
-        <w:tab/>
-        <w:t xml:space="preserve">        </w:t>
+        <w:t xml:space="preserve">       </w:t>
       </w:r>
       <w:r>
         <w:rPr>
@@ -1641,50 +1766,13 @@
         </w:rPr>
         <w:t>4</w:t>
       </w:r>
-    </w:p>
-    <w:p>
-      <w:pPr>
-        <w:pBdr>
-          <w:top w:val="single" w:sz="2" w:space="1" w:color="auto"/>
-          <w:bottom w:val="single" w:sz="2" w:space="1" w:color="auto"/>
-        </w:pBdr>
-        <w:spacing w:before="240" w:line="240" w:lineRule="auto"/>
-        <w:rPr>
-          <w:rFonts w:ascii="Times New Roman" w:hAnsi="Times New Roman" w:cs="Times New Roman"/>
-          <w:b/>
-          <w:bCs/>
-        </w:rPr>
-      </w:pPr>
-      <w:r>
-        <w:rPr>
-          <w:rFonts w:ascii="Times New Roman" w:hAnsi="Times New Roman" w:cs="Times New Roman"/>
-          <w:b/>
-          <w:bCs/>
-        </w:rPr>
-        <w:t>Other Activities</w:t>
-      </w:r>
-    </w:p>
-    <w:p>
-      <w:pPr>
-        <w:pStyle w:val="ListParagraph"/>
-        <w:numPr>
-          <w:ilvl w:val="0"/>
-          <w:numId w:val="7"/>
-        </w:numPr>
-        <w:spacing w:line="240" w:lineRule="auto"/>
-        <w:rPr>
-          <w:rFonts w:ascii="Times New Roman" w:hAnsi="Times New Roman" w:cs="Times New Roman"/>
-          <w:sz w:val="20"/>
-          <w:szCs w:val="20"/>
-        </w:rPr>
-      </w:pPr>
-      <w:r>
-        <w:rPr>
-          <w:rFonts w:ascii="Times New Roman" w:hAnsi="Times New Roman" w:cs="Times New Roman"/>
-          <w:sz w:val="20"/>
-          <w:szCs w:val="20"/>
-        </w:rPr>
-        <w:t xml:space="preserve">Quinnipiac Men’s Varsity Baseball </w:t>
+      <w:r>
+        <w:rPr>
+          <w:rFonts w:ascii="Times New Roman" w:hAnsi="Times New Roman" w:cs="Times New Roman"/>
+          <w:sz w:val="20"/>
+          <w:szCs w:val="20"/>
+        </w:rPr>
+        <w:t xml:space="preserve"> </w:t>
       </w:r>
     </w:p>
     <w:sectPr>
@@ -2089,6 +2177,119 @@
     </w:lvl>
   </w:abstractNum>
   <w:abstractNum w:abstractNumId="3" w15:restartNumberingAfterBreak="0">
+    <w:nsid w:val="1B164695"/>
+    <w:multiLevelType w:val="hybridMultilevel"/>
+    <w:tmpl w:val="1AAA74E2"/>
+    <w:lvl w:ilvl="0" w:tplc="04090001">
+      <w:start w:val="1"/>
+      <w:numFmt w:val="bullet"/>
+      <w:lvlText w:val=""/>
+      <w:lvlJc w:val="left"/>
+      <w:pPr>
+        <w:ind w:left="720" w:hanging="360"/>
+      </w:pPr>
+      <w:rPr>
+        <w:rFonts w:ascii="Symbol" w:hAnsi="Symbol" w:cs="Symbol" w:hint="default"/>
+      </w:rPr>
+    </w:lvl>
+    <w:lvl w:ilvl="1" w:tplc="04090003" w:tentative="1">
+      <w:start w:val="1"/>
+      <w:numFmt w:val="bullet"/>
+      <w:lvlText w:val="o"/>
+      <w:lvlJc w:val="left"/>
+      <w:pPr>
+        <w:ind w:left="1440" w:hanging="360"/>
+      </w:pPr>
+      <w:rPr>
+        <w:rFonts w:ascii="Courier New" w:hAnsi="Courier New" w:cs="Courier New" w:hint="default"/>
+      </w:rPr>
+    </w:lvl>
+    <w:lvl w:ilvl="2" w:tplc="04090005" w:tentative="1">
+      <w:start w:val="1"/>
+      <w:numFmt w:val="bullet"/>
+      <w:lvlText w:val=""/>
+      <w:lvlJc w:val="left"/>
+      <w:pPr>
+        <w:ind w:left="2160" w:hanging="360"/>
+      </w:pPr>
+      <w:rPr>
+        <w:rFonts w:ascii="Wingdings" w:hAnsi="Wingdings" w:cs="Wingdings" w:hint="default"/>
+      </w:rPr>
+    </w:lvl>
+    <w:lvl w:ilvl="3" w:tplc="04090001" w:tentative="1">
+      <w:start w:val="1"/>
+      <w:numFmt w:val="bullet"/>
+      <w:lvlText w:val=""/>
+      <w:lvlJc w:val="left"/>
+      <w:pPr>
+        <w:ind w:left="2880" w:hanging="360"/>
+      </w:pPr>
+      <w:rPr>
+        <w:rFonts w:ascii="Symbol" w:hAnsi="Symbol" w:cs="Symbol" w:hint="default"/>
+      </w:rPr>
+    </w:lvl>
+    <w:lvl w:ilvl="4" w:tplc="04090003" w:tentative="1">
+      <w:start w:val="1"/>
+      <w:numFmt w:val="bullet"/>
+      <w:lvlText w:val="o"/>
+      <w:lvlJc w:val="left"/>
+      <w:pPr>
+        <w:ind w:left="3600" w:hanging="360"/>
+      </w:pPr>
+      <w:rPr>
+        <w:rFonts w:ascii="Courier New" w:hAnsi="Courier New" w:cs="Courier New" w:hint="default"/>
+      </w:rPr>
+    </w:lvl>
+    <w:lvl w:ilvl="5" w:tplc="04090005" w:tentative="1">
+      <w:start w:val="1"/>
+      <w:numFmt w:val="bullet"/>
+      <w:lvlText w:val=""/>
+      <w:lvlJc w:val="left"/>
+      <w:pPr>
+        <w:ind w:left="4320" w:hanging="360"/>
+      </w:pPr>
+      <w:rPr>
+        <w:rFonts w:ascii="Wingdings" w:hAnsi="Wingdings" w:cs="Wingdings" w:hint="default"/>
+      </w:rPr>
+    </w:lvl>
+    <w:lvl w:ilvl="6" w:tplc="04090001" w:tentative="1">
+      <w:start w:val="1"/>
+      <w:numFmt w:val="bullet"/>
+      <w:lvlText w:val=""/>
+      <w:lvlJc w:val="left"/>
+      <w:pPr>
+        <w:ind w:left="5040" w:hanging="360"/>
+      </w:pPr>
+      <w:rPr>
+        <w:rFonts w:ascii="Symbol" w:hAnsi="Symbol" w:cs="Symbol" w:hint="default"/>
+      </w:rPr>
+    </w:lvl>
+    <w:lvl w:ilvl="7" w:tplc="04090003" w:tentative="1">
+      <w:start w:val="1"/>
+      <w:numFmt w:val="bullet"/>
+      <w:lvlText w:val="o"/>
+      <w:lvlJc w:val="left"/>
+      <w:pPr>
+        <w:ind w:left="5760" w:hanging="360"/>
+      </w:pPr>
+      <w:rPr>
+        <w:rFonts w:ascii="Courier New" w:hAnsi="Courier New" w:cs="Courier New" w:hint="default"/>
+      </w:rPr>
+    </w:lvl>
+    <w:lvl w:ilvl="8" w:tplc="04090005" w:tentative="1">
+      <w:start w:val="1"/>
+      <w:numFmt w:val="bullet"/>
+      <w:lvlText w:val=""/>
+      <w:lvlJc w:val="left"/>
+      <w:pPr>
+        <w:ind w:left="6480" w:hanging="360"/>
+      </w:pPr>
+      <w:rPr>
+        <w:rFonts w:ascii="Wingdings" w:hAnsi="Wingdings" w:cs="Wingdings" w:hint="default"/>
+      </w:rPr>
+    </w:lvl>
+  </w:abstractNum>
+  <w:abstractNum w:abstractNumId="4" w15:restartNumberingAfterBreak="0">
     <w:nsid w:val="1F9728BB"/>
     <w:multiLevelType w:val="multilevel"/>
     <w:tmpl w:val="9F1EC648"/>
@@ -2237,7 +2438,7 @@
       </w:rPr>
     </w:lvl>
   </w:abstractNum>
-  <w:abstractNum w:abstractNumId="4" w15:restartNumberingAfterBreak="0">
+  <w:abstractNum w:abstractNumId="5" w15:restartNumberingAfterBreak="0">
     <w:nsid w:val="232B4E8A"/>
     <w:multiLevelType w:val="multilevel"/>
     <w:tmpl w:val="B1A470E0"/>
@@ -2386,7 +2587,7 @@
       </w:rPr>
     </w:lvl>
   </w:abstractNum>
-  <w:abstractNum w:abstractNumId="5" w15:restartNumberingAfterBreak="0">
+  <w:abstractNum w:abstractNumId="6" w15:restartNumberingAfterBreak="0">
     <w:nsid w:val="275779A3"/>
     <w:multiLevelType w:val="hybridMultilevel"/>
     <w:tmpl w:val="4CA0E890"/>
@@ -2499,7 +2700,7 @@
       </w:rPr>
     </w:lvl>
   </w:abstractNum>
-  <w:abstractNum w:abstractNumId="6" w15:restartNumberingAfterBreak="0">
+  <w:abstractNum w:abstractNumId="7" w15:restartNumberingAfterBreak="0">
     <w:nsid w:val="2D001F69"/>
     <w:multiLevelType w:val="hybridMultilevel"/>
     <w:tmpl w:val="0FB62A6E"/>
@@ -2612,7 +2813,7 @@
       </w:rPr>
     </w:lvl>
   </w:abstractNum>
-  <w:abstractNum w:abstractNumId="7" w15:restartNumberingAfterBreak="0">
+  <w:abstractNum w:abstractNumId="8" w15:restartNumberingAfterBreak="0">
     <w:nsid w:val="30625DB3"/>
     <w:multiLevelType w:val="hybridMultilevel"/>
     <w:tmpl w:val="A87AD6A6"/>
@@ -2725,7 +2926,7 @@
       </w:rPr>
     </w:lvl>
   </w:abstractNum>
-  <w:abstractNum w:abstractNumId="8" w15:restartNumberingAfterBreak="0">
+  <w:abstractNum w:abstractNumId="9" w15:restartNumberingAfterBreak="0">
     <w:nsid w:val="38E8649E"/>
     <w:multiLevelType w:val="hybridMultilevel"/>
     <w:tmpl w:val="C18E1D1A"/>
@@ -2838,7 +3039,7 @@
       </w:rPr>
     </w:lvl>
   </w:abstractNum>
-  <w:abstractNum w:abstractNumId="9" w15:restartNumberingAfterBreak="0">
+  <w:abstractNum w:abstractNumId="10" w15:restartNumberingAfterBreak="0">
     <w:nsid w:val="4FE00A11"/>
     <w:multiLevelType w:val="hybridMultilevel"/>
     <w:tmpl w:val="CF4E9852"/>
@@ -2951,7 +3152,7 @@
       </w:rPr>
     </w:lvl>
   </w:abstractNum>
-  <w:abstractNum w:abstractNumId="10" w15:restartNumberingAfterBreak="0">
+  <w:abstractNum w:abstractNumId="11" w15:restartNumberingAfterBreak="0">
     <w:nsid w:val="5E62166D"/>
     <w:multiLevelType w:val="hybridMultilevel"/>
     <w:tmpl w:val="0F663436"/>
@@ -3065,28 +3266,28 @@
     </w:lvl>
   </w:abstractNum>
   <w:num w:numId="1">
+    <w:abstractNumId w:val="9"/>
+  </w:num>
+  <w:num w:numId="2">
     <w:abstractNumId w:val="8"/>
   </w:num>
-  <w:num w:numId="2">
+  <w:num w:numId="3">
+    <w:abstractNumId w:val="11"/>
+  </w:num>
+  <w:num w:numId="4">
+    <w:abstractNumId w:val="10"/>
+  </w:num>
+  <w:num w:numId="5">
+    <w:abstractNumId w:val="6"/>
+  </w:num>
+  <w:num w:numId="6">
+    <w:abstractNumId w:val="4"/>
+  </w:num>
+  <w:num w:numId="7">
     <w:abstractNumId w:val="7"/>
   </w:num>
-  <w:num w:numId="3">
-    <w:abstractNumId w:val="10"/>
-  </w:num>
-  <w:num w:numId="4">
-    <w:abstractNumId w:val="9"/>
-  </w:num>
-  <w:num w:numId="5">
+  <w:num w:numId="8">
     <w:abstractNumId w:val="5"/>
-  </w:num>
-  <w:num w:numId="6">
-    <w:abstractNumId w:val="3"/>
-  </w:num>
-  <w:num w:numId="7">
-    <w:abstractNumId w:val="6"/>
-  </w:num>
-  <w:num w:numId="8">
-    <w:abstractNumId w:val="4"/>
   </w:num>
   <w:num w:numId="9">
     <w:abstractNumId w:val="2"/>
@@ -3096,6 +3297,9 @@
   </w:num>
   <w:num w:numId="11">
     <w:abstractNumId w:val="1"/>
+  </w:num>
+  <w:num w:numId="12">
+    <w:abstractNumId w:val="3"/>
   </w:num>
 </w:numbering>
 </file>

</xml_diff>